<commit_message>
replaced the old resume file
</commit_message>
<xml_diff>
--- a/src/Resume.docx
+++ b/src/Resume.docx
@@ -50,12 +50,12 @@
           <wp:inline distB="114300" distT="114300" distL="114300" distR="114300">
             <wp:extent cx="116681" cy="116681"/>
             <wp:effectExtent b="0" l="0" r="0" t="0"/>
-            <wp:docPr id="1" name="image9.png"/>
+            <wp:docPr id="1" name="image1.png"/>
             <a:graphic>
               <a:graphicData uri="http://schemas.openxmlformats.org/drawingml/2006/picture">
                 <pic:pic>
                   <pic:nvPicPr>
-                    <pic:cNvPr id="0" name="image9.png"/>
+                    <pic:cNvPr id="0" name="image1.png"/>
                     <pic:cNvPicPr preferRelativeResize="0"/>
                   </pic:nvPicPr>
                   <pic:blipFill>
@@ -100,12 +100,12 @@
           <wp:inline distB="114300" distT="114300" distL="114300" distR="114300">
             <wp:extent cx="111919" cy="111919"/>
             <wp:effectExtent b="0" l="0" r="0" t="0"/>
-            <wp:docPr id="2" name="image6.png"/>
+            <wp:docPr id="2" name="image2.png"/>
             <a:graphic>
               <a:graphicData uri="http://schemas.openxmlformats.org/drawingml/2006/picture">
                 <pic:pic>
                   <pic:nvPicPr>
-                    <pic:cNvPr id="0" name="image6.png"/>
+                    <pic:cNvPr id="0" name="image2.png"/>
                     <pic:cNvPicPr preferRelativeResize="0"/>
                   </pic:nvPicPr>
                   <pic:blipFill>
@@ -162,12 +162,12 @@
           <wp:inline distB="114300" distT="114300" distL="114300" distR="114300">
             <wp:extent cx="102245" cy="102245"/>
             <wp:effectExtent b="0" l="0" r="0" t="0"/>
-            <wp:docPr id="10" name="image4.png"/>
+            <wp:docPr id="10" name="image9.png"/>
             <a:graphic>
               <a:graphicData uri="http://schemas.openxmlformats.org/drawingml/2006/picture">
                 <pic:pic>
                   <pic:nvPicPr>
-                    <pic:cNvPr id="0" name="image4.png"/>
+                    <pic:cNvPr id="0" name="image9.png"/>
                     <pic:cNvPicPr preferRelativeResize="0"/>
                   </pic:nvPicPr>
                   <pic:blipFill>
@@ -224,12 +224,12 @@
           <wp:inline distB="114300" distT="114300" distL="114300" distR="114300">
             <wp:extent cx="116681" cy="116681"/>
             <wp:effectExtent b="0" l="0" r="0" t="0"/>
-            <wp:docPr id="13" name="image2.png"/>
+            <wp:docPr id="13" name="image8.png"/>
             <a:graphic>
               <a:graphicData uri="http://schemas.openxmlformats.org/drawingml/2006/picture">
                 <pic:pic>
                   <pic:nvPicPr>
-                    <pic:cNvPr id="0" name="image2.png"/>
+                    <pic:cNvPr id="0" name="image8.png"/>
                     <pic:cNvPicPr preferRelativeResize="0"/>
                   </pic:nvPicPr>
                   <pic:blipFill>
@@ -298,12 +298,12 @@
           <wp:inline distB="114300" distT="114300" distL="114300" distR="114300">
             <wp:extent cx="111026" cy="111026"/>
             <wp:effectExtent b="0" l="0" r="0" t="0"/>
-            <wp:docPr id="4" name="image1.png"/>
+            <wp:docPr id="4" name="image10.png"/>
             <a:graphic>
               <a:graphicData uri="http://schemas.openxmlformats.org/drawingml/2006/picture">
                 <pic:pic>
                   <pic:nvPicPr>
-                    <pic:cNvPr id="0" name="image1.png"/>
+                    <pic:cNvPr id="0" name="image10.png"/>
                     <pic:cNvPicPr preferRelativeResize="0"/>
                   </pic:nvPicPr>
                   <pic:blipFill>
@@ -419,12 +419,12 @@
           <wp:inline distB="114300" distT="114300" distL="114300" distR="114300">
             <wp:extent cx="159544" cy="159544"/>
             <wp:effectExtent b="0" l="0" r="0" t="0"/>
-            <wp:docPr id="11" name="image3.png"/>
+            <wp:docPr id="11" name="image6.png"/>
             <a:graphic>
               <a:graphicData uri="http://schemas.openxmlformats.org/drawingml/2006/picture">
                 <pic:pic>
                   <pic:nvPicPr>
-                    <pic:cNvPr id="0" name="image3.png"/>
+                    <pic:cNvPr id="0" name="image6.png"/>
                     <pic:cNvPicPr preferRelativeResize="0"/>
                   </pic:nvPicPr>
                   <pic:blipFill>
@@ -536,7 +536,7 @@
           <w:szCs w:val="20"/>
           <w:rtl w:val="0"/>
         </w:rPr>
-        <w:t xml:space="preserve">                                                        Bengaluru, India</w:t>
+        <w:t xml:space="preserve">                                                       Bengaluru, India</w:t>
       </w:r>
     </w:p>
     <w:p>
@@ -688,12 +688,12 @@
           <wp:inline distB="114300" distT="114300" distL="114300" distR="114300">
             <wp:extent cx="159544" cy="159544"/>
             <wp:effectExtent b="0" l="0" r="0" t="0"/>
-            <wp:docPr id="8" name="image8.png"/>
+            <wp:docPr id="8" name="image7.png"/>
             <a:graphic>
               <a:graphicData uri="http://schemas.openxmlformats.org/drawingml/2006/picture">
                 <pic:pic>
                   <pic:nvPicPr>
-                    <pic:cNvPr id="0" name="image8.png"/>
+                    <pic:cNvPr id="0" name="image7.png"/>
                     <pic:cNvPicPr preferRelativeResize="0"/>
                   </pic:nvPicPr>
                   <pic:blipFill>
@@ -1398,12 +1398,12 @@
           <wp:inline distB="114300" distT="114300" distL="114300" distR="114300">
             <wp:extent cx="159544" cy="159544"/>
             <wp:effectExtent b="0" l="0" r="0" t="0"/>
-            <wp:docPr id="9" name="image7.png"/>
+            <wp:docPr id="9" name="image4.png"/>
             <a:graphic>
               <a:graphicData uri="http://schemas.openxmlformats.org/drawingml/2006/picture">
                 <pic:pic>
                   <pic:nvPicPr>
-                    <pic:cNvPr id="0" name="image7.png"/>
+                    <pic:cNvPr id="0" name="image4.png"/>
                     <pic:cNvPicPr preferRelativeResize="0"/>
                   </pic:nvPicPr>
                   <pic:blipFill>
@@ -1560,12 +1560,12 @@
           <wp:inline distB="114300" distT="114300" distL="114300" distR="114300">
             <wp:extent cx="116681" cy="116681"/>
             <wp:effectExtent b="0" l="0" r="0" t="0"/>
-            <wp:docPr id="12" name="image1.png"/>
+            <wp:docPr id="12" name="image10.png"/>
             <a:graphic>
               <a:graphicData uri="http://schemas.openxmlformats.org/drawingml/2006/picture">
                 <pic:pic>
                   <pic:nvPicPr>
-                    <pic:cNvPr id="0" name="image1.png"/>
+                    <pic:cNvPr id="0" name="image10.png"/>
                     <pic:cNvPicPr preferRelativeResize="0"/>
                   </pic:nvPicPr>
                   <pic:blipFill>
@@ -1629,12 +1629,12 @@
           <wp:inline distB="114300" distT="114300" distL="114300" distR="114300">
             <wp:extent cx="111919" cy="111919"/>
             <wp:effectExtent b="0" l="0" r="0" t="0"/>
-            <wp:docPr id="6" name="image1.png"/>
+            <wp:docPr id="6" name="image10.png"/>
             <a:graphic>
               <a:graphicData uri="http://schemas.openxmlformats.org/drawingml/2006/picture">
                 <pic:pic>
                   <pic:nvPicPr>
-                    <pic:cNvPr id="0" name="image1.png"/>
+                    <pic:cNvPr id="0" name="image10.png"/>
                     <pic:cNvPicPr preferRelativeResize="0"/>
                   </pic:nvPicPr>
                   <pic:blipFill>
@@ -1847,12 +1847,12 @@
           <wp:inline distB="114300" distT="114300" distL="114300" distR="114300">
             <wp:extent cx="111919" cy="111919"/>
             <wp:effectExtent b="0" l="0" r="0" t="0"/>
-            <wp:docPr id="5" name="image1.png"/>
+            <wp:docPr id="5" name="image10.png"/>
             <a:graphic>
               <a:graphicData uri="http://schemas.openxmlformats.org/drawingml/2006/picture">
                 <pic:pic>
                   <pic:nvPicPr>
-                    <pic:cNvPr id="0" name="image1.png"/>
+                    <pic:cNvPr id="0" name="image10.png"/>
                     <pic:cNvPicPr preferRelativeResize="0"/>
                   </pic:nvPicPr>
                   <pic:blipFill>
@@ -1958,12 +1958,12 @@
           <wp:inline distB="114300" distT="114300" distL="114300" distR="114300">
             <wp:extent cx="159544" cy="159544"/>
             <wp:effectExtent b="0" l="0" r="0" t="0"/>
-            <wp:docPr id="3" name="image10.png"/>
+            <wp:docPr id="3" name="image5.png"/>
             <a:graphic>
               <a:graphicData uri="http://schemas.openxmlformats.org/drawingml/2006/picture">
                 <pic:pic>
                   <pic:nvPicPr>
-                    <pic:cNvPr id="0" name="image10.png"/>
+                    <pic:cNvPr id="0" name="image5.png"/>
                     <pic:cNvPicPr preferRelativeResize="0"/>
                   </pic:nvPicPr>
                   <pic:blipFill>
@@ -2232,12 +2232,12 @@
           <wp:inline distB="114300" distT="114300" distL="114300" distR="114300">
             <wp:extent cx="159544" cy="159544"/>
             <wp:effectExtent b="0" l="0" r="0" t="0"/>
-            <wp:docPr id="7" name="image5.png"/>
+            <wp:docPr id="7" name="image3.png"/>
             <a:graphic>
               <a:graphicData uri="http://schemas.openxmlformats.org/drawingml/2006/picture">
                 <pic:pic>
                   <pic:nvPicPr>
-                    <pic:cNvPr id="0" name="image5.png"/>
+                    <pic:cNvPr id="0" name="image3.png"/>
                     <pic:cNvPicPr preferRelativeResize="0"/>
                   </pic:nvPicPr>
                   <pic:blipFill>

</xml_diff>